<commit_message>
re-render w/ slightly better explanations
</commit_message>
<xml_diff>
--- a/categorical/comparing-models/comparing-models.docx
+++ b/categorical/comparing-models/comparing-models.docx
@@ -41,13 +41,13 @@
         <w:pStyle w:val="Date"/>
       </w:pPr>
       <w:r>
-        <w:t xml:space="preserve">20</w:t>
+        <w:t xml:space="preserve">8</w:t>
       </w:r>
       <w:r>
         <w:t xml:space="preserve"> </w:t>
       </w:r>
       <w:r>
-        <w:t xml:space="preserve">Oct</w:t>
+        <w:t xml:space="preserve">Nov</w:t>
       </w:r>
       <w:r>
         <w:t xml:space="preserve"> </w:t>
@@ -59,7 +59,7 @@
         <w:t xml:space="preserve"> </w:t>
       </w:r>
       <w:r>
-        <w:t xml:space="preserve">19:48:51</w:t>
+        <w:t xml:space="preserve">11:39:08</w:t>
       </w:r>
     </w:p>
     <w:p>
@@ -2800,7 +2800,7 @@
     </w:lvl>
   </w:abstractNum>
   <w:abstractNum w:abstractNumId="990">
-    <w:nsid w:val="de786469"/>
+    <w:nsid w:val="5387e248"/>
     <w:multiLevelType w:val="multilevel"/>
     <w:lvl w:ilvl="0">
       <w:numFmt w:val="bullet"/>
@@ -2881,7 +2881,7 @@
     </w:lvl>
   </w:abstractNum>
   <w:abstractNum w:abstractNumId="99411">
-    <w:nsid w:val="60bac922"/>
+    <w:nsid w:val="937e5ebe"/>
     <w:multiLevelType w:val="multilevel"/>
     <w:lvl w:ilvl="0">
       <w:start w:val="1"/>

</xml_diff>